<commit_message>
changes made to paper
</commit_message>
<xml_diff>
--- a/documentation/Update_ML23-24-08_Team_riders_Implement Anomaly Detection Sample.docx
+++ b/documentation/Update_ML23-24-08_Team_riders_Implement Anomaly Detection Sample.docx
@@ -2992,8 +2992,6 @@
       <w:r>
         <w:t>.</w:t>
       </w:r>
-      <w:bookmarkStart w:id="0" w:name="_GoBack"/>
-      <w:bookmarkEnd w:id="0"/>
     </w:p>
     <w:p>
       <w:pPr>
@@ -4057,6 +4055,50 @@
           <w:lang w:val="en-US"/>
         </w:rPr>
         <w:t>. After experiment is completed, the plotted graph pops up in the default browser like this. Red dots mark the anomalies in our numerical sequence data from predicting folder</w:t>
+      </w:r>
+      <w:r>
+        <w:rPr>
+          <w:lang w:val="en-US"/>
+        </w:rPr>
+        <w:t>.</w:t>
+      </w:r>
+      <w:r>
+        <w:rPr>
+          <w:lang w:val="en-US"/>
+        </w:rPr>
+        <w:t xml:space="preserve"> A sample plotted graph is given </w:t>
+      </w:r>
+      <w:r>
+        <w:rPr>
+          <w:lang w:val="en-US"/>
+        </w:rPr>
+        <w:t>below</w:t>
+      </w:r>
+      <w:r>
+        <w:rPr>
+          <w:lang w:val="en-US"/>
+        </w:rPr>
+        <w:t xml:space="preserve"> for a single experiment r</w:t>
+      </w:r>
+      <w:bookmarkStart w:id="0" w:name="_GoBack"/>
+      <w:bookmarkEnd w:id="0"/>
+      <w:r>
+        <w:rPr>
+          <w:lang w:val="en-US"/>
+        </w:rPr>
+        <w:t>un</w:t>
+      </w:r>
+      <w:r>
+        <w:rPr>
+          <w:lang w:val="en-US"/>
+        </w:rPr>
+        <w:t xml:space="preserve"> (</w:t>
+      </w:r>
+      <w:r>
+        <w:rPr>
+          <w:lang w:val="en-US"/>
+        </w:rPr>
+        <w:t>Figure 1)</w:t>
       </w:r>
       <w:r>
         <w:rPr>
@@ -4119,8 +4161,12 @@
             <v:path o:extrusionok="f" gradientshapeok="t" o:connecttype="rect"/>
             <o:lock v:ext="edit" aspectratio="t"/>
           </v:shapetype>
-          <v:shape id="_x0000_i1047" type="#_x0000_t75" style="width:230.95pt;height:128.4pt">
+          <v:shape id="_x0000_i1047" type="#_x0000_t75" style="width:231pt;height:128.25pt" o:bordertopcolor="this" o:borderleftcolor="this" o:borderbottomcolor="this" o:borderrightcolor="this">
             <v:imagedata r:id="rId14" o:title="run2_jpg"/>
+            <w10:bordertop type="single" width="4"/>
+            <w10:borderleft type="single" width="4"/>
+            <w10:borderbottom type="single" width="4"/>
+            <w10:borderright type="single" width="4"/>
           </v:shape>
         </w:pict>
       </w:r>
@@ -4128,34 +4174,41 @@
         <w:t xml:space="preserve"> </w:t>
       </w:r>
       <w:r>
+        <w:t xml:space="preserve">     </w:t>
+      </w:r>
+    </w:p>
+    <w:p>
+      <w:pPr>
+        <w:pStyle w:val="Figure"/>
+      </w:pPr>
+      <w:r>
         <w:t xml:space="preserve">Figure </w:t>
       </w:r>
-      <w:r>
-        <w:fldChar w:fldCharType="begin"/>
-      </w:r>
-      <w:r>
-        <w:instrText xml:space="preserve"> SEQ Figure \* AR</w:instrText>
-      </w:r>
-      <w:r>
-        <w:instrText xml:space="preserve">ABIC </w:instrText>
-      </w:r>
-      <w:r>
-        <w:fldChar w:fldCharType="separate"/>
-      </w:r>
+      <w:fldSimple w:instr=" SEQ Figure \* ARABIC ">
+        <w:r>
+          <w:rPr>
+            <w:noProof/>
+          </w:rPr>
+          <w:t>1</w:t>
+        </w:r>
+      </w:fldSimple>
       <w:r>
         <w:rPr>
           <w:noProof/>
         </w:rPr>
-        <w:t>1</w:t>
-      </w:r>
-      <w:r>
-        <w:rPr>
-          <w:noProof/>
-        </w:rPr>
-        <w:fldChar w:fldCharType="end"/>
-      </w:r>
-      <w:r>
-        <w:t xml:space="preserve"> Plotted graphs with anomalies</w:t>
+        <w:t xml:space="preserve">: </w:t>
+      </w:r>
+      <w:r>
+        <w:t>Sample plotted graph</w:t>
+      </w:r>
+      <w:r>
+        <w:t xml:space="preserve"> with </w:t>
+      </w:r>
+      <w:r>
+        <w:t xml:space="preserve">marked </w:t>
+      </w:r>
+      <w:r>
+        <w:t>anomalies</w:t>
       </w:r>
     </w:p>
     <w:p>
@@ -4177,7 +4230,81 @@
         <w:rPr>
           <w:lang w:val="en-US"/>
         </w:rPr>
-        <w:t>We executed three experiments with varying tolerance values for the NAB dataset (Real data) and two experiments for the Weather Fabricated dataset (Fabricated). Our results indicated an average accuracy of </w:t>
+        <w:t>For a single experiment, we have taken average HTM accuracy for all the tested sequences. For instance, if we are testing three sequences in an anomaly detection experiment, if the average HTM accuracy of a three tested lists are 35%, 25</w:t>
+      </w:r>
+      <w:r>
+        <w:rPr>
+          <w:lang w:val="en-US"/>
+        </w:rPr>
+        <w:t>%</w:t>
+      </w:r>
+      <w:r>
+        <w:rPr>
+          <w:lang w:val="en-US"/>
+        </w:rPr>
+        <w:t xml:space="preserve"> and 30</w:t>
+      </w:r>
+      <w:r>
+        <w:rPr>
+          <w:lang w:val="en-US"/>
+        </w:rPr>
+        <w:t>%</w:t>
+      </w:r>
+      <w:r>
+        <w:rPr>
+          <w:lang w:val="en-US"/>
+        </w:rPr>
+        <w:t>, the average HTM accuracy for that experiment should be 30</w:t>
+      </w:r>
+      <w:r>
+        <w:rPr>
+          <w:lang w:val="en-US"/>
+        </w:rPr>
+        <w:t>%</w:t>
+      </w:r>
+      <w:r>
+        <w:rPr>
+          <w:lang w:val="en-US"/>
+        </w:rPr>
+        <w:t>.</w:t>
+      </w:r>
+      <w:r>
+        <w:rPr>
+          <w:lang w:val="en-US"/>
+        </w:rPr>
+        <w:t xml:space="preserve"> </w:t>
+      </w:r>
+    </w:p>
+    <w:p>
+      <w:pPr>
+        <w:pStyle w:val="BodyText"/>
+        <w:rPr>
+          <w:lang w:val="en-US"/>
+        </w:rPr>
+      </w:pPr>
+      <w:r>
+        <w:rPr>
+          <w:lang w:val="en-US"/>
+        </w:rPr>
+        <w:t xml:space="preserve">We executed three experiments with varying tolerance values for the NAB dataset (Real data) and two experiments for the Weather Fabricated dataset (Fabricated). </w:t>
+      </w:r>
+      <w:r>
+        <w:rPr>
+          <w:lang w:val="en-US"/>
+        </w:rPr>
+        <w:t>We have taken average of all the experiment runs, and o</w:t>
+      </w:r>
+      <w:r>
+        <w:rPr>
+          <w:lang w:val="en-US"/>
+        </w:rPr>
+        <w:t>ur results i</w:t>
+      </w:r>
+      <w:r>
+        <w:rPr>
+          <w:lang w:val="en-US"/>
+        </w:rPr>
+        <w:t xml:space="preserve">ndicated an average accuracy (for three experiments) of </w:t>
       </w:r>
       <w:r>
         <w:rPr>
@@ -4191,7 +4318,19 @@
         <w:rPr>
           <w:lang w:val="en-US"/>
         </w:rPr>
-        <w:t> for the NAB dataset and </w:t>
+        <w:t> </w:t>
+      </w:r>
+      <w:r>
+        <w:rPr>
+          <w:lang w:val="en-US"/>
+        </w:rPr>
+        <w:t>for</w:t>
+      </w:r>
+      <w:r>
+        <w:rPr>
+          <w:lang w:val="en-US"/>
+        </w:rPr>
+        <w:t xml:space="preserve"> the NAB dataset and </w:t>
       </w:r>
       <w:r>
         <w:rPr>
@@ -4199,13 +4338,74 @@
           <w:iCs/>
           <w:lang w:val="en-US"/>
         </w:rPr>
-        <w:t>25.75%</w:t>
-      </w:r>
-      <w:r>
-        <w:rPr>
-          <w:lang w:val="en-US"/>
-        </w:rPr>
-        <w:t> for the weather dataset. All the output logs are stored in this </w:t>
+        <w:t>25.75</w:t>
+      </w:r>
+      <w:r>
+        <w:rPr>
+          <w:i/>
+          <w:iCs/>
+          <w:lang w:val="en-US"/>
+        </w:rPr>
+        <w:t>%</w:t>
+      </w:r>
+      <w:r>
+        <w:rPr>
+          <w:i/>
+          <w:iCs/>
+          <w:lang w:val="en-US"/>
+        </w:rPr>
+        <w:t xml:space="preserve"> </w:t>
+      </w:r>
+      <w:r>
+        <w:rPr>
+          <w:iCs/>
+          <w:lang w:val="en-US"/>
+        </w:rPr>
+        <w:t>(for two experiments)</w:t>
+      </w:r>
+      <w:r>
+        <w:rPr>
+          <w:lang w:val="en-US"/>
+        </w:rPr>
+        <w:t> for the weather dataset.</w:t>
+      </w:r>
+    </w:p>
+    <w:p>
+      <w:pPr>
+        <w:pStyle w:val="BodyText"/>
+        <w:rPr>
+          <w:lang w:val="en-US"/>
+        </w:rPr>
+      </w:pPr>
+      <w:r>
+        <w:rPr>
+          <w:lang w:val="en-US"/>
+        </w:rPr>
+        <w:t xml:space="preserve">All the output logs </w:t>
+      </w:r>
+      <w:r>
+        <w:rPr>
+          <w:lang w:val="en-US"/>
+        </w:rPr>
+        <w:t xml:space="preserve">and graphs </w:t>
+      </w:r>
+      <w:r>
+        <w:rPr>
+          <w:lang w:val="en-US"/>
+        </w:rPr>
+        <w:t xml:space="preserve">are stored in </w:t>
+      </w:r>
+      <w:r>
+        <w:rPr>
+          <w:lang w:val="en-US"/>
+        </w:rPr>
+        <w:t>our project output</w:t>
+      </w:r>
+      <w:r>
+        <w:rPr>
+          <w:lang w:val="en-US"/>
+        </w:rPr>
+        <w:t> </w:t>
       </w:r>
       <w:hyperlink r:id="rId15" w:history="1">
         <w:r>
@@ -4241,7 +4441,14 @@
         <w:rPr>
           <w:lang w:val="en-US"/>
         </w:rPr>
-        <w:t>Overall, in conclusion, we can say that the HTM accuracy can be improved by using more data. We were not able to train large amounts of data due to limitations of our local machine. However, we can try using more number of numerical sequences in cloud.</w:t>
+        <w:t xml:space="preserve">Overall, in conclusion, we can say that the HTM accuracy can be improved by using more data. We were not </w:t>
+      </w:r>
+      <w:r>
+        <w:rPr>
+          <w:lang w:val="en-US"/>
+        </w:rPr>
+        <w:lastRenderedPageBreak/>
+        <w:t>able to train large amounts of data due to limitations of our local machine. However, we can try using more number of numerical sequences in cloud.</w:t>
       </w:r>
     </w:p>
     <w:p>
@@ -4249,7 +4456,6 @@
         <w:pStyle w:val="Heading5"/>
       </w:pPr>
       <w:r>
-        <w:lastRenderedPageBreak/>
         <w:t>References</w:t>
       </w:r>
     </w:p>
@@ -4557,7 +4763,7 @@
                 <v:path o:extrusionok="f" gradientshapeok="t" o:connecttype="rect"/>
                 <o:lock v:ext="edit" aspectratio="t"/>
               </v:shapetype>
-              <v:shape id="Grafik 4" o:spid="_x0000_i1048" type="#_x0000_t75" style="width:95.75pt;height:49.6pt;visibility:visible">
+              <v:shape id="Grafik 4" o:spid="_x0000_i1048" type="#_x0000_t75" style="width:96pt;height:49.5pt;visibility:visible">
                 <v:imagedata r:id="rId1" o:title=""/>
               </v:shape>
             </w:pict>
@@ -7367,7 +7573,7 @@
 </file>
 
 <file path=customXml/itemProps1.xml><?xml version="1.0" encoding="utf-8"?>
-<ds:datastoreItem xmlns:ds="http://schemas.openxmlformats.org/officeDocument/2006/customXml" ds:itemID="{7AD522EF-E682-4CA8-9640-A20DC8BAD052}">
+<ds:datastoreItem xmlns:ds="http://schemas.openxmlformats.org/officeDocument/2006/customXml" ds:itemID="{DA097BDB-4138-4E6C-9977-612BE7639966}">
   <ds:schemaRefs>
     <ds:schemaRef ds:uri="http://schemas.openxmlformats.org/officeDocument/2006/bibliography"/>
   </ds:schemaRefs>

</xml_diff>